<commit_message>
add landing page link for sow
</commit_message>
<xml_diff>
--- a/StatementOfWork/2025S1/SoW.docx
+++ b/StatementOfWork/2025S1/SoW.docx
@@ -422,6 +422,76 @@
           <w:sz w:val="26"/>
         </w:rPr>
       </w:pPr>
+      <w:r>
+        <w:rPr>
+          <w:rFonts w:hint="eastAsia"/>
+          <w:b/>
+          <w:bCs/>
+          <w:sz w:val="26"/>
+          <w:lang w:eastAsia="zh-CN"/>
+        </w:rPr>
+        <w:t>L</w:t>
+      </w:r>
+      <w:r>
+        <w:rPr>
+          <w:b/>
+          <w:bCs/>
+          <w:sz w:val="26"/>
+          <w:lang w:eastAsia="zh-CN"/>
+        </w:rPr>
+        <w:t>a</w:t>
+      </w:r>
+      <w:r>
+        <w:rPr>
+          <w:b/>
+          <w:bCs/>
+          <w:sz w:val="26"/>
+          <w:lang w:eastAsia="zh-CN"/>
+        </w:rPr>
+        <w:t>nd</w:t>
+      </w:r>
+      <w:r>
+        <w:rPr>
+          <w:b/>
+          <w:bCs/>
+          <w:sz w:val="26"/>
+          <w:lang w:eastAsia="zh-CN"/>
+        </w:rPr>
+        <w:t xml:space="preserve">ing Page Link: </w:t>
+      </w:r>
+      <w:hyperlink r:id="rId7" w:history="1">
+        <w:r>
+          <w:rPr>
+            <w:rStyle w:val="a6"/>
+            <w:sz w:val="26"/>
+            <w:lang w:eastAsia="zh-CN"/>
+          </w:rPr>
+          <w:t>https://github.com/24-S1-2-C-</w:t>
+        </w:r>
+        <w:r>
+          <w:rPr>
+            <w:rStyle w:val="a6"/>
+            <w:sz w:val="26"/>
+            <w:lang w:eastAsia="zh-CN"/>
+          </w:rPr>
+          <w:t>M</w:t>
+        </w:r>
+        <w:r>
+          <w:rPr>
+            <w:rStyle w:val="a6"/>
+            <w:sz w:val="26"/>
+            <w:lang w:eastAsia="zh-CN"/>
+          </w:rPr>
+          <w:t>oral-Decisions/LandingSite</w:t>
+        </w:r>
+      </w:hyperlink>
+      <w:r>
+        <w:rPr>
+          <w:sz w:val="26"/>
+          <w:lang w:eastAsia="zh-CN"/>
+        </w:rPr>
+        <w:t xml:space="preserve"> </w:t>
+      </w:r>
     </w:p>
     <w:p>
       <w:pPr>
@@ -731,7 +801,7 @@
           <w:sz w:val="28"/>
         </w:rPr>
         <w:sectPr>
-          <w:footerReference w:type="default" r:id="rId7"/>
+          <w:footerReference w:type="default" r:id="rId8"/>
           <w:type w:val="continuous"/>
           <w:pgSz w:w="11920" w:h="16840"/>
           <w:pgMar w:top="1940" w:right="708" w:bottom="980" w:left="1417" w:header="0" w:footer="799" w:gutter="0"/>
@@ -915,7 +985,6 @@
           <w:docPartUnique/>
         </w:docPartObj>
       </w:sdtPr>
-      <w:sdtEndPr/>
       <w:sdtContent>
         <w:p>
           <w:pPr>
@@ -2941,7 +3010,6 @@
         </w:rPr>
         <w:t xml:space="preserve"> </w:t>
       </w:r>
-      <w:proofErr w:type="gramStart"/>
       <w:r>
         <w:t>policymaking</w:t>
       </w:r>
@@ -2954,7 +3022,6 @@
       <w:r>
         <w:t>who</w:t>
       </w:r>
-      <w:proofErr w:type="gramEnd"/>
       <w:r>
         <w:rPr>
           <w:spacing w:val="-4"/>
@@ -3625,7 +3692,21 @@
         <w:rPr>
           <w:sz w:val="24"/>
         </w:rPr>
-        <w:t xml:space="preserve"> Li and Zehua Kong:</w:t>
+        <w:t xml:space="preserve"> Li and </w:t>
+      </w:r>
+      <w:proofErr w:type="spellStart"/>
+      <w:r>
+        <w:rPr>
+          <w:sz w:val="24"/>
+        </w:rPr>
+        <w:t>Zehua</w:t>
+      </w:r>
+      <w:proofErr w:type="spellEnd"/>
+      <w:r>
+        <w:rPr>
+          <w:sz w:val="24"/>
+        </w:rPr>
+        <w:t xml:space="preserve"> Kong:</w:t>
       </w:r>
       <w:r>
         <w:rPr>
@@ -4280,7 +4361,21 @@
         <w:rPr>
           <w:sz w:val="24"/>
         </w:rPr>
-        <w:t xml:space="preserve"> Li and Zehua Kong: Continual client communication and project refinement</w:t>
+        <w:t xml:space="preserve"> Li and </w:t>
+      </w:r>
+      <w:proofErr w:type="spellStart"/>
+      <w:r>
+        <w:rPr>
+          <w:sz w:val="24"/>
+        </w:rPr>
+        <w:t>Zehua</w:t>
+      </w:r>
+      <w:proofErr w:type="spellEnd"/>
+      <w:r>
+        <w:rPr>
+          <w:sz w:val="24"/>
+        </w:rPr>
+        <w:t xml:space="preserve"> Kong: Continual client communication and project refinement</w:t>
       </w:r>
       <w:r>
         <w:rPr>
@@ -5227,7 +5322,21 @@
         <w:rPr>
           <w:sz w:val="24"/>
         </w:rPr>
-        <w:t xml:space="preserve"> and Zehua Kong:</w:t>
+        <w:t xml:space="preserve"> and </w:t>
+      </w:r>
+      <w:proofErr w:type="spellStart"/>
+      <w:r>
+        <w:rPr>
+          <w:sz w:val="24"/>
+        </w:rPr>
+        <w:t>Zehua</w:t>
+      </w:r>
+      <w:proofErr w:type="spellEnd"/>
+      <w:r>
+        <w:rPr>
+          <w:sz w:val="24"/>
+        </w:rPr>
+        <w:t xml:space="preserve"> Kong:</w:t>
       </w:r>
       <w:r>
         <w:rPr>
@@ -9687,7 +9796,7 @@
                           <pic:cNvPicPr/>
                         </pic:nvPicPr>
                         <pic:blipFill>
-                          <a:blip r:embed="rId8" cstate="print"/>
+                          <a:blip r:embed="rId9" cstate="print"/>
                           <a:stretch>
                             <a:fillRect/>
                           </a:stretch>
@@ -9708,7 +9817,7 @@
                           <pic:cNvPicPr/>
                         </pic:nvPicPr>
                         <pic:blipFill>
-                          <a:blip r:embed="rId9" cstate="print"/>
+                          <a:blip r:embed="rId10" cstate="print"/>
                           <a:stretch>
                             <a:fillRect/>
                           </a:stretch>
@@ -9729,7 +9838,7 @@
                           <pic:cNvPicPr/>
                         </pic:nvPicPr>
                         <pic:blipFill>
-                          <a:blip r:embed="rId10" cstate="print"/>
+                          <a:blip r:embed="rId11" cstate="print"/>
                           <a:stretch>
                             <a:fillRect/>
                           </a:stretch>
@@ -9750,7 +9859,7 @@
                           <pic:cNvPicPr/>
                         </pic:nvPicPr>
                         <pic:blipFill>
-                          <a:blip r:embed="rId11" cstate="print"/>
+                          <a:blip r:embed="rId12" cstate="print"/>
                           <a:stretch>
                             <a:fillRect/>
                           </a:stretch>
@@ -9771,7 +9880,7 @@
                           <pic:cNvPicPr/>
                         </pic:nvPicPr>
                         <pic:blipFill>
-                          <a:blip r:embed="rId12" cstate="print"/>
+                          <a:blip r:embed="rId13" cstate="print"/>
                           <a:stretch>
                             <a:fillRect/>
                           </a:stretch>
@@ -9792,7 +9901,7 @@
                           <pic:cNvPicPr/>
                         </pic:nvPicPr>
                         <pic:blipFill>
-                          <a:blip r:embed="rId13" cstate="print"/>
+                          <a:blip r:embed="rId14" cstate="print"/>
                           <a:stretch>
                             <a:fillRect/>
                           </a:stretch>
@@ -9813,7 +9922,7 @@
                           <pic:cNvPicPr/>
                         </pic:nvPicPr>
                         <pic:blipFill>
-                          <a:blip r:embed="rId14" cstate="print"/>
+                          <a:blip r:embed="rId15" cstate="print"/>
                           <a:stretch>
                             <a:fillRect/>
                           </a:stretch>
@@ -9857,25 +9966,25 @@
                   <o:lock v:ext="edit" aspectratio="t"/>
                 </v:shapetype>
                 <v:shape id="Image 4" o:spid="_x0000_s1027" type="#_x0000_t75" style="position:absolute;left:3065;width:4282;height:2756;visibility:visible;mso-wrap-style:square" o:gfxdata="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">
-                  <v:imagedata r:id="rId15" o:title=""/>
+                  <v:imagedata r:id="rId16" o:title=""/>
                 </v:shape>
                 <v:shape id="Image 5" o:spid="_x0000_s1028" type="#_x0000_t75" style="position:absolute;left:2321;top:3079;width:7842;height:2694;visibility:visible;mso-wrap-style:square" o:gfxdata="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">
-                  <v:imagedata r:id="rId16" o:title=""/>
+                  <v:imagedata r:id="rId17" o:title=""/>
                 </v:shape>
                 <v:shape id="Image 6" o:spid="_x0000_s1029" type="#_x0000_t75" style="position:absolute;left:11749;top:3239;width:1709;height:2070;visibility:visible;mso-wrap-style:square" o:gfxdata="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">
-                  <v:imagedata r:id="rId17" o:title=""/>
+                  <v:imagedata r:id="rId18" o:title=""/>
                 </v:shape>
                 <v:shape id="Image 7" o:spid="_x0000_s1030" type="#_x0000_t75" style="position:absolute;left:16591;top:3049;width:11064;height:2824;visibility:visible;mso-wrap-style:square" o:gfxdata="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">
-                  <v:imagedata r:id="rId18" o:title=""/>
+                  <v:imagedata r:id="rId19" o:title=""/>
                 </v:shape>
                 <v:shape id="Image 8" o:spid="_x0000_s1031" type="#_x0000_t75" style="position:absolute;left:2459;top:7066;width:9346;height:3849;visibility:visible;mso-wrap-style:square" o:gfxdata="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">
-                  <v:imagedata r:id="rId19" o:title=""/>
+                  <v:imagedata r:id="rId20" o:title=""/>
                 </v:shape>
                 <v:shape id="Image 9" o:spid="_x0000_s1032" type="#_x0000_t75" style="position:absolute;left:15301;top:8005;width:9878;height:1985;visibility:visible;mso-wrap-style:square" o:gfxdata="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">
-                  <v:imagedata r:id="rId20" o:title=""/>
+                  <v:imagedata r:id="rId21" o:title=""/>
                 </v:shape>
                 <v:shape id="Image 10" o:spid="_x0000_s1033" type="#_x0000_t75" style="position:absolute;top:3037;width:31246;height:16683;visibility:visible;mso-wrap-style:square" o:gfxdata="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">
-                  <v:imagedata r:id="rId21" o:title=""/>
+                  <v:imagedata r:id="rId22" o:title=""/>
                 </v:shape>
                 <w10:wrap anchorx="page" anchory="page"/>
               </v:group>
@@ -10084,7 +10193,7 @@
                     </pic:cNvPicPr>
                   </pic:nvPicPr>
                   <pic:blipFill>
-                    <a:blip r:embed="rId22" cstate="print">
+                    <a:blip r:embed="rId23" cstate="print">
                       <a:extLst>
                         <a:ext uri="{28A0092B-C50C-407E-A947-70E740481C1C}">
                           <a14:useLocalDpi xmlns:a14="http://schemas.microsoft.com/office/drawing/2010/main" val="0"/>
@@ -10152,7 +10261,7 @@
                     </pic:cNvPicPr>
                   </pic:nvPicPr>
                   <pic:blipFill>
-                    <a:blip r:embed="rId23" cstate="print">
+                    <a:blip r:embed="rId24" cstate="print">
                       <a:extLst>
                         <a:ext uri="{28A0092B-C50C-407E-A947-70E740481C1C}">
                           <a14:useLocalDpi xmlns:a14="http://schemas.microsoft.com/office/drawing/2010/main" val="0"/>
@@ -10220,7 +10329,7 @@
                     </pic:cNvPicPr>
                   </pic:nvPicPr>
                   <pic:blipFill>
-                    <a:blip r:embed="rId24" cstate="print">
+                    <a:blip r:embed="rId25" cstate="print">
                       <a:extLst>
                         <a:ext uri="{28A0092B-C50C-407E-A947-70E740481C1C}">
                           <a14:useLocalDpi xmlns:a14="http://schemas.microsoft.com/office/drawing/2010/main" val="0"/>
@@ -10288,7 +10397,7 @@
                     </pic:cNvPicPr>
                   </pic:nvPicPr>
                   <pic:blipFill>
-                    <a:blip r:embed="rId25" cstate="print">
+                    <a:blip r:embed="rId26" cstate="print">
                       <a:extLst>
                         <a:ext uri="{28A0092B-C50C-407E-A947-70E740481C1C}">
                           <a14:useLocalDpi xmlns:a14="http://schemas.microsoft.com/office/drawing/2010/main" val="0"/>
@@ -10356,7 +10465,7 @@
                     </pic:cNvPicPr>
                   </pic:nvPicPr>
                   <pic:blipFill>
-                    <a:blip r:embed="rId26" cstate="print">
+                    <a:blip r:embed="rId27" cstate="print">
                       <a:extLst>
                         <a:ext uri="{28A0092B-C50C-407E-A947-70E740481C1C}">
                           <a14:useLocalDpi xmlns:a14="http://schemas.microsoft.com/office/drawing/2010/main" val="0"/>
@@ -10423,7 +10532,7 @@
                     </pic:cNvPicPr>
                   </pic:nvPicPr>
                   <pic:blipFill rotWithShape="1">
-                    <a:blip r:embed="rId27" cstate="print">
+                    <a:blip r:embed="rId28" cstate="print">
                       <a:extLst>
                         <a:ext uri="{28A0092B-C50C-407E-A947-70E740481C1C}">
                           <a14:useLocalDpi xmlns:a14="http://schemas.microsoft.com/office/drawing/2010/main" val="0"/>
@@ -10493,7 +10602,7 @@
                     </pic:cNvPicPr>
                   </pic:nvPicPr>
                   <pic:blipFill rotWithShape="1">
-                    <a:blip r:embed="rId28" cstate="print">
+                    <a:blip r:embed="rId29" cstate="print">
                       <a:extLst>
                         <a:ext uri="{28A0092B-C50C-407E-A947-70E740481C1C}">
                           <a14:useLocalDpi xmlns:a14="http://schemas.microsoft.com/office/drawing/2010/main" val="0"/>
@@ -10566,7 +10675,7 @@
                     </pic:cNvPicPr>
                   </pic:nvPicPr>
                   <pic:blipFill>
-                    <a:blip r:embed="rId29" cstate="print">
+                    <a:blip r:embed="rId30" cstate="print">
                       <a:extLst>
                         <a:ext uri="{28A0092B-C50C-407E-A947-70E740481C1C}">
                           <a14:useLocalDpi xmlns:a14="http://schemas.microsoft.com/office/drawing/2010/main" val="0"/>
@@ -10632,7 +10741,7 @@
                     <pic:cNvPicPr/>
                   </pic:nvPicPr>
                   <pic:blipFill>
-                    <a:blip r:embed="rId30" cstate="print"/>
+                    <a:blip r:embed="rId31" cstate="print"/>
                     <a:stretch>
                       <a:fillRect/>
                     </a:stretch>
@@ -10681,7 +10790,7 @@
                     <pic:cNvPicPr/>
                   </pic:nvPicPr>
                   <pic:blipFill>
-                    <a:blip r:embed="rId31" cstate="print"/>
+                    <a:blip r:embed="rId32" cstate="print"/>
                     <a:stretch>
                       <a:fillRect/>
                     </a:stretch>
@@ -10730,7 +10839,7 @@
                     <pic:cNvPicPr/>
                   </pic:nvPicPr>
                   <pic:blipFill>
-                    <a:blip r:embed="rId32" cstate="print"/>
+                    <a:blip r:embed="rId33" cstate="print"/>
                     <a:stretch>
                       <a:fillRect/>
                     </a:stretch>
@@ -12063,6 +12172,41 @@
       <w:ind w:left="94"/>
     </w:pPr>
   </w:style>
+  <w:style w:type="character" w:styleId="a6">
+    <w:name w:val="Hyperlink"/>
+    <w:basedOn w:val="a0"/>
+    <w:uiPriority w:val="99"/>
+    <w:unhideWhenUsed/>
+    <w:rsid w:val="00F9513A"/>
+    <w:rPr>
+      <w:color w:val="0000FF" w:themeColor="hyperlink"/>
+      <w:u w:val="single"/>
+    </w:rPr>
+  </w:style>
+  <w:style w:type="character" w:styleId="a7">
+    <w:name w:val="Unresolved Mention"/>
+    <w:basedOn w:val="a0"/>
+    <w:uiPriority w:val="99"/>
+    <w:semiHidden/>
+    <w:unhideWhenUsed/>
+    <w:rsid w:val="00F9513A"/>
+    <w:rPr>
+      <w:color w:val="605E5C"/>
+      <w:shd w:val="clear" w:color="auto" w:fill="E1DFDD"/>
+    </w:rPr>
+  </w:style>
+  <w:style w:type="character" w:styleId="a8">
+    <w:name w:val="FollowedHyperlink"/>
+    <w:basedOn w:val="a0"/>
+    <w:uiPriority w:val="99"/>
+    <w:semiHidden/>
+    <w:unhideWhenUsed/>
+    <w:rsid w:val="00F9513A"/>
+    <w:rPr>
+      <w:color w:val="800080" w:themeColor="followedHyperlink"/>
+      <w:u w:val="single"/>
+    </w:rPr>
+  </w:style>
 </w:styles>
 </file>
 

</xml_diff>